<commit_message>
method to Create Header in doc and Set value in header
</commit_message>
<xml_diff>
--- a/outPut/TemplateEvidencia.docx
+++ b/outPut/TemplateEvidencia.docx
@@ -10,7 +10,6 @@
           <w:rFonts w:ascii="Arial" w:hAnsi="Arial" w:cs="Arial"/>
           <w:b/>
           <w:bCs/>
-          <w:sz w:val="22"/>
           <w:u w:val="single"/>
         </w:rPr>
       </w:pPr>
@@ -20,7 +19,6 @@
           <w:rFonts w:ascii="Arial" w:hAnsi="Arial" w:cs="Arial"/>
           <w:b/>
           <w:bCs/>
-          <w:sz w:val="22"/>
           <w:u w:val="single"/>
         </w:rPr>
         <w:t xml:space="preserve">1. </w:t>
@@ -30,7 +28,6 @@
           <w:rFonts w:ascii="Arial" w:hAnsi="Arial" w:cs="Arial"/>
           <w:b/>
           <w:bCs/>
-          <w:sz w:val="22"/>
           <w:u w:val="single"/>
         </w:rPr>
         <w:t>FINALIDADE</w:t>
@@ -51,13 +48,11 @@
         <w:jc w:val="both"/>
         <w:rPr>
           <w:rFonts w:ascii="Arial" w:hAnsi="Arial" w:cs="Arial"/>
-          <w:sz w:val="22"/>
         </w:rPr>
       </w:pPr>
       <w:r>
         <w:rPr>
           <w:rFonts w:ascii="Arial" w:hAnsi="Arial" w:cs="Arial"/>
-          <w:sz w:val="22"/>
         </w:rPr>
         <w:t>Este documento visa fornecer uma prova dos testes executados para validação de aplicativos.</w:t>
       </w:r>
@@ -85,7 +80,6 @@
           <w:rFonts w:ascii="Arial" w:hAnsi="Arial" w:cs="Arial"/>
           <w:b/>
           <w:bCs/>
-          <w:sz w:val="22"/>
           <w:u w:val="single"/>
         </w:rPr>
       </w:pPr>
@@ -94,7 +88,6 @@
           <w:rFonts w:ascii="Arial" w:hAnsi="Arial" w:cs="Arial"/>
           <w:b/>
           <w:bCs/>
-          <w:sz w:val="22"/>
         </w:rPr>
         <w:t xml:space="preserve"> </w:t>
       </w:r>
@@ -103,7 +96,6 @@
           <w:rFonts w:ascii="Arial" w:hAnsi="Arial" w:cs="Arial"/>
           <w:b/>
           <w:bCs/>
-          <w:sz w:val="22"/>
           <w:u w:val="single"/>
         </w:rPr>
         <w:t>2</w:t>
@@ -113,7 +105,6 @@
           <w:rFonts w:ascii="Arial" w:hAnsi="Arial" w:cs="Arial"/>
           <w:b/>
           <w:bCs/>
-          <w:sz w:val="22"/>
           <w:u w:val="single"/>
         </w:rPr>
         <w:t xml:space="preserve">. </w:t>
@@ -123,7 +114,6 @@
           <w:rFonts w:ascii="Arial" w:hAnsi="Arial" w:cs="Arial"/>
           <w:b/>
           <w:bCs/>
-          <w:sz w:val="22"/>
           <w:u w:val="single"/>
         </w:rPr>
         <w:t>EVIDÊNCIAS DOS CASOS DE TESTE</w:t>
@@ -135,7 +125,7 @@
       <w:headerReference w:type="default" r:id="rId8"/>
       <w:footerReference w:type="default" r:id="rId9"/>
       <w:pgSz w:w="11907" w:h="16840" w:code="9"/>
-      <w:pgMar w:top="1701" w:right="708" w:bottom="1701" w:left="993" w:header="709" w:footer="0" w:gutter="0"/>
+      <w:pgMar w:top="1701" w:right="850" w:bottom="1701" w:left="993" w:header="709" w:footer="0" w:gutter="0"/>
       <w:cols w:space="708"/>
       <w:docGrid w:linePitch="360"/>
     </w:sectPr>
@@ -194,7 +184,7 @@
 <w:hdr xmlns:wpc="http://schemas.microsoft.com/office/word/2010/wordprocessingCanvas" xmlns:mc="http://schemas.openxmlformats.org/markup-compatibility/2006" xmlns:o="urn:schemas-microsoft-com:office:office" xmlns:r="http://schemas.openxmlformats.org/officeDocument/2006/relationships" xmlns:m="http://schemas.openxmlformats.org/officeDocument/2006/math" xmlns:v="urn:schemas-microsoft-com:vml" xmlns:wp14="http://schemas.microsoft.com/office/word/2010/wordprocessingDrawing" xmlns:wp="http://schemas.openxmlformats.org/drawingml/2006/wordprocessingDrawing" xmlns:w10="urn:schemas-microsoft-com:office:word" xmlns:w="http://schemas.openxmlformats.org/wordprocessingml/2006/main" xmlns:w14="http://schemas.microsoft.com/office/word/2010/wordml" xmlns:w15="http://schemas.microsoft.com/office/word/2012/wordml" xmlns:wpg="http://schemas.microsoft.com/office/word/2010/wordprocessingGroup" xmlns:wpi="http://schemas.microsoft.com/office/word/2010/wordprocessingInk" xmlns:wne="http://schemas.microsoft.com/office/word/2006/wordml" xmlns:wps="http://schemas.microsoft.com/office/word/2010/wordprocessingShape" mc:Ignorable="w14 w15 wp14">
   <w:tbl>
     <w:tblPr>
-      <w:tblW w:w="10557" w:type="dxa"/>
+      <w:tblW w:w="9990" w:type="dxa"/>
       <w:tblInd w:w="-72" w:type="dxa"/>
       <w:tblBorders>
         <w:top w:val="single" w:sz="4" w:space="0" w:color="auto"/>
@@ -210,7 +200,7 @@
     <w:tblGrid>
       <w:gridCol w:w="2278"/>
       <w:gridCol w:w="5273"/>
-      <w:gridCol w:w="3006"/>
+      <w:gridCol w:w="2439"/>
     </w:tblGrid>
     <w:tr>
       <w:trPr>
@@ -275,7 +265,7 @@
       </w:tc>
       <w:tc>
         <w:tcPr>
-          <w:tcW w:w="3006" w:type="dxa"/>
+          <w:tcW w:w="2439" w:type="dxa"/>
           <w:tcBorders>
             <w:top w:val="single" w:sz="4" w:space="0" w:color="auto"/>
             <w:left w:val="single" w:sz="4" w:space="0" w:color="auto"/>
@@ -309,7 +299,7 @@
       </w:trPr>
       <w:tc>
         <w:tcPr>
-          <w:tcW w:w="10557" w:type="dxa"/>
+          <w:tcW w:w="9990" w:type="dxa"/>
           <w:gridSpan w:val="3"/>
           <w:tcBorders>
             <w:bottom w:val="single" w:sz="4" w:space="0" w:color="auto"/>
@@ -4109,7 +4099,7 @@
 </file>
 
 <file path=customXml/itemProps1.xml><?xml version="1.0" encoding="utf-8"?>
-<ds:datastoreItem xmlns:ds="http://schemas.openxmlformats.org/officeDocument/2006/customXml" ds:itemID="{C6BFFCBE-6501-4159-8725-9E253BA0532E}">
+<ds:datastoreItem xmlns:ds="http://schemas.openxmlformats.org/officeDocument/2006/customXml" ds:itemID="{9FB86546-657B-4352-B846-76A3CD7F5101}">
   <ds:schemaRefs>
     <ds:schemaRef ds:uri="http://schemas.openxmlformats.org/officeDocument/2006/bibliography"/>
   </ds:schemaRefs>

</xml_diff>